<commit_message>
complete before 31st March
</commit_message>
<xml_diff>
--- a/Day 4.docx
+++ b/Day 4.docx
@@ -29,7 +29,23 @@
           <w:sz w:val="28"/>
           <w:szCs w:val="28"/>
         </w:rPr>
-        <w:t xml:space="preserve"> print(1)</w:t>
+        <w:t xml:space="preserve"> </w:t>
+      </w:r>
+      <w:proofErr w:type="gramStart"/>
+      <w:r>
+        <w:rPr>
+          <w:sz w:val="28"/>
+          <w:szCs w:val="28"/>
+        </w:rPr>
+        <w:t>print(</w:t>
+      </w:r>
+      <w:proofErr w:type="gramEnd"/>
+      <w:r>
+        <w:rPr>
+          <w:sz w:val="28"/>
+          <w:szCs w:val="28"/>
+        </w:rPr>
+        <w:t>1)</w:t>
       </w:r>
     </w:p>
     <w:p>
@@ -59,31 +75,64 @@
           <w:sz w:val="28"/>
           <w:szCs w:val="28"/>
         </w:rPr>
-        <w:t xml:space="preserve"> print(2)</w:t>
-      </w:r>
-    </w:p>
-    <w:p>
-      <w:pPr>
-        <w:rPr>
-          <w:sz w:val="28"/>
-          <w:szCs w:val="28"/>
-        </w:rPr>
-      </w:pPr>
-      <w:r>
-        <w:rPr>
-          <w:sz w:val="28"/>
-          <w:szCs w:val="28"/>
-        </w:rPr>
-        <w:t>#either except or else will work</w:t>
-      </w:r>
-    </w:p>
-    <w:p>
-      <w:pPr>
-        <w:rPr>
-          <w:sz w:val="28"/>
-          <w:szCs w:val="28"/>
-        </w:rPr>
-      </w:pPr>
+        <w:t xml:space="preserve"> </w:t>
+      </w:r>
+      <w:proofErr w:type="gramStart"/>
+      <w:r>
+        <w:rPr>
+          <w:sz w:val="28"/>
+          <w:szCs w:val="28"/>
+        </w:rPr>
+        <w:t>print(</w:t>
+      </w:r>
+      <w:proofErr w:type="gramEnd"/>
+      <w:r>
+        <w:rPr>
+          <w:sz w:val="28"/>
+          <w:szCs w:val="28"/>
+        </w:rPr>
+        <w:t>2)</w:t>
+      </w:r>
+    </w:p>
+    <w:p>
+      <w:pPr>
+        <w:rPr>
+          <w:sz w:val="28"/>
+          <w:szCs w:val="28"/>
+        </w:rPr>
+      </w:pPr>
+      <w:r>
+        <w:rPr>
+          <w:sz w:val="28"/>
+          <w:szCs w:val="28"/>
+        </w:rPr>
+        <w:t>#</w:t>
+      </w:r>
+      <w:proofErr w:type="gramStart"/>
+      <w:r>
+        <w:rPr>
+          <w:sz w:val="28"/>
+          <w:szCs w:val="28"/>
+        </w:rPr>
+        <w:t>either</w:t>
+      </w:r>
+      <w:proofErr w:type="gramEnd"/>
+      <w:r>
+        <w:rPr>
+          <w:sz w:val="28"/>
+          <w:szCs w:val="28"/>
+        </w:rPr>
+        <w:t xml:space="preserve"> except or else will work</w:t>
+      </w:r>
+    </w:p>
+    <w:p>
+      <w:pPr>
+        <w:rPr>
+          <w:sz w:val="28"/>
+          <w:szCs w:val="28"/>
+        </w:rPr>
+      </w:pPr>
+      <w:proofErr w:type="gramStart"/>
       <w:r>
         <w:rPr>
           <w:sz w:val="28"/>
@@ -91,20 +140,37 @@
         </w:rPr>
         <w:t>try :</w:t>
       </w:r>
-    </w:p>
-    <w:p>
-      <w:pPr>
-        <w:rPr>
-          <w:sz w:val="28"/>
-          <w:szCs w:val="28"/>
-        </w:rPr>
-      </w:pPr>
-      <w:r>
-        <w:rPr>
-          <w:sz w:val="28"/>
-          <w:szCs w:val="28"/>
-        </w:rPr>
-        <w:t xml:space="preserve">    print("this is try block")</w:t>
+      <w:proofErr w:type="gramEnd"/>
+    </w:p>
+    <w:p>
+      <w:pPr>
+        <w:rPr>
+          <w:sz w:val="28"/>
+          <w:szCs w:val="28"/>
+        </w:rPr>
+      </w:pPr>
+      <w:r>
+        <w:rPr>
+          <w:sz w:val="28"/>
+          <w:szCs w:val="28"/>
+        </w:rPr>
+        <w:t xml:space="preserve">    </w:t>
+      </w:r>
+      <w:proofErr w:type="gramStart"/>
+      <w:r>
+        <w:rPr>
+          <w:sz w:val="28"/>
+          <w:szCs w:val="28"/>
+        </w:rPr>
+        <w:t>print(</w:t>
+      </w:r>
+      <w:proofErr w:type="gramEnd"/>
+      <w:r>
+        <w:rPr>
+          <w:sz w:val="28"/>
+          <w:szCs w:val="28"/>
+        </w:rPr>
+        <w:t>"this is try block")</w:t>
       </w:r>
     </w:p>
     <w:p>
@@ -164,7 +230,23 @@
           <w:sz w:val="28"/>
           <w:szCs w:val="28"/>
         </w:rPr>
-        <w:t xml:space="preserve">    print("this is exception block")</w:t>
+        <w:t xml:space="preserve">    </w:t>
+      </w:r>
+      <w:proofErr w:type="gramStart"/>
+      <w:r>
+        <w:rPr>
+          <w:sz w:val="28"/>
+          <w:szCs w:val="28"/>
+        </w:rPr>
+        <w:t>print(</w:t>
+      </w:r>
+      <w:proofErr w:type="gramEnd"/>
+      <w:r>
+        <w:rPr>
+          <w:sz w:val="28"/>
+          <w:szCs w:val="28"/>
+        </w:rPr>
+        <w:t>"this is exception block")</w:t>
       </w:r>
     </w:p>
     <w:p>
@@ -189,6 +271,7 @@
           <w:szCs w:val="28"/>
         </w:rPr>
       </w:pPr>
+      <w:proofErr w:type="gramStart"/>
       <w:r>
         <w:rPr>
           <w:sz w:val="28"/>
@@ -196,20 +279,37 @@
         </w:rPr>
         <w:t>else :</w:t>
       </w:r>
-    </w:p>
-    <w:p>
-      <w:pPr>
-        <w:rPr>
-          <w:sz w:val="28"/>
-          <w:szCs w:val="28"/>
-        </w:rPr>
-      </w:pPr>
-      <w:r>
-        <w:rPr>
-          <w:sz w:val="28"/>
-          <w:szCs w:val="28"/>
-        </w:rPr>
-        <w:t xml:space="preserve">    print("this is else block")</w:t>
+      <w:proofErr w:type="gramEnd"/>
+    </w:p>
+    <w:p>
+      <w:pPr>
+        <w:rPr>
+          <w:sz w:val="28"/>
+          <w:szCs w:val="28"/>
+        </w:rPr>
+      </w:pPr>
+      <w:r>
+        <w:rPr>
+          <w:sz w:val="28"/>
+          <w:szCs w:val="28"/>
+        </w:rPr>
+        <w:t xml:space="preserve">    </w:t>
+      </w:r>
+      <w:proofErr w:type="gramStart"/>
+      <w:r>
+        <w:rPr>
+          <w:sz w:val="28"/>
+          <w:szCs w:val="28"/>
+        </w:rPr>
+        <w:t>print(</w:t>
+      </w:r>
+      <w:proofErr w:type="gramEnd"/>
+      <w:r>
+        <w:rPr>
+          <w:sz w:val="28"/>
+          <w:szCs w:val="28"/>
+        </w:rPr>
+        <w:t>"this is else block")</w:t>
       </w:r>
     </w:p>
     <w:p>
@@ -260,26 +360,46 @@
           <w:sz w:val="28"/>
           <w:szCs w:val="28"/>
         </w:rPr>
-        <w:t xml:space="preserve">    print("this is finally block")</w:t>
-      </w:r>
-    </w:p>
-    <w:p>
-      <w:pPr>
-        <w:rPr>
-          <w:sz w:val="28"/>
-          <w:szCs w:val="28"/>
-        </w:rPr>
-      </w:pPr>
-    </w:p>
-    <w:p>
-      <w:pPr>
-        <w:rPr>
-          <w:sz w:val="28"/>
-          <w:szCs w:val="28"/>
-        </w:rPr>
-      </w:pPr>
-      <w:r>
-        <w:rPr>
+        <w:t xml:space="preserve">    </w:t>
+      </w:r>
+      <w:proofErr w:type="gramStart"/>
+      <w:r>
+        <w:rPr>
+          <w:color w:val="4472C4" w:themeColor="accent1"/>
+          <w:sz w:val="28"/>
+          <w:szCs w:val="28"/>
+        </w:rPr>
+        <w:t>print(</w:t>
+      </w:r>
+      <w:proofErr w:type="gramEnd"/>
+      <w:r>
+        <w:rPr>
+          <w:color w:val="4472C4" w:themeColor="accent1"/>
+          <w:sz w:val="28"/>
+          <w:szCs w:val="28"/>
+        </w:rPr>
+        <w:t>"this is finally block")</w:t>
+      </w:r>
+    </w:p>
+    <w:p>
+      <w:pPr>
+        <w:rPr>
+          <w:sz w:val="28"/>
+          <w:szCs w:val="28"/>
+        </w:rPr>
+      </w:pPr>
+    </w:p>
+    <w:p>
+      <w:pPr>
+        <w:rPr>
+          <w:color w:val="FF0000"/>
+          <w:sz w:val="28"/>
+          <w:szCs w:val="28"/>
+        </w:rPr>
+      </w:pPr>
+      <w:r>
+        <w:rPr>
+          <w:color w:val="FF0000"/>
           <w:sz w:val="28"/>
           <w:szCs w:val="28"/>
         </w:rPr>
@@ -289,42 +409,84 @@
     <w:p>
       <w:pPr>
         <w:rPr>
-          <w:sz w:val="28"/>
-          <w:szCs w:val="28"/>
-        </w:rPr>
-      </w:pPr>
-      <w:r>
-        <w:rPr>
-          <w:sz w:val="28"/>
-          <w:szCs w:val="28"/>
-        </w:rPr>
-        <w:t>f = open("test.txt",'r')</w:t>
-      </w:r>
-    </w:p>
-    <w:p>
-      <w:pPr>
-        <w:rPr>
-          <w:sz w:val="28"/>
-          <w:szCs w:val="28"/>
-        </w:rPr>
-      </w:pPr>
-      <w:r>
-        <w:rPr>
-          <w:sz w:val="28"/>
-          <w:szCs w:val="28"/>
-        </w:rPr>
-        <w:t>#f.read()</w:t>
-      </w:r>
-    </w:p>
-    <w:p>
-      <w:pPr>
-        <w:rPr>
-          <w:sz w:val="28"/>
-          <w:szCs w:val="28"/>
-        </w:rPr>
-      </w:pPr>
-      <w:r>
-        <w:rPr>
+          <w:color w:val="FF0000"/>
+          <w:sz w:val="28"/>
+          <w:szCs w:val="28"/>
+        </w:rPr>
+      </w:pPr>
+      <w:r>
+        <w:rPr>
+          <w:color w:val="FF0000"/>
+          <w:sz w:val="28"/>
+          <w:szCs w:val="28"/>
+        </w:rPr>
+        <w:t>f = open("</w:t>
+      </w:r>
+      <w:proofErr w:type="spellStart"/>
+      <w:r>
+        <w:rPr>
+          <w:color w:val="FF0000"/>
+          <w:sz w:val="28"/>
+          <w:szCs w:val="28"/>
+        </w:rPr>
+        <w:t>test.txt",'r</w:t>
+      </w:r>
+      <w:proofErr w:type="spellEnd"/>
+      <w:r>
+        <w:rPr>
+          <w:color w:val="FF0000"/>
+          <w:sz w:val="28"/>
+          <w:szCs w:val="28"/>
+        </w:rPr>
+        <w:t>')</w:t>
+      </w:r>
+    </w:p>
+    <w:p>
+      <w:pPr>
+        <w:rPr>
+          <w:color w:val="FF0000"/>
+          <w:sz w:val="28"/>
+          <w:szCs w:val="28"/>
+        </w:rPr>
+      </w:pPr>
+      <w:r>
+        <w:rPr>
+          <w:color w:val="FF0000"/>
+          <w:sz w:val="28"/>
+          <w:szCs w:val="28"/>
+        </w:rPr>
+        <w:t>#</w:t>
+      </w:r>
+      <w:proofErr w:type="gramStart"/>
+      <w:r>
+        <w:rPr>
+          <w:color w:val="FF0000"/>
+          <w:sz w:val="28"/>
+          <w:szCs w:val="28"/>
+        </w:rPr>
+        <w:t>f.read</w:t>
+      </w:r>
+      <w:proofErr w:type="gramEnd"/>
+      <w:r>
+        <w:rPr>
+          <w:color w:val="FF0000"/>
+          <w:sz w:val="28"/>
+          <w:szCs w:val="28"/>
+        </w:rPr>
+        <w:t>()</w:t>
+      </w:r>
+    </w:p>
+    <w:p>
+      <w:pPr>
+        <w:rPr>
+          <w:color w:val="FF0000"/>
+          <w:sz w:val="28"/>
+          <w:szCs w:val="28"/>
+        </w:rPr>
+      </w:pPr>
+      <w:r>
+        <w:rPr>
+          <w:color w:val="FF0000"/>
           <w:sz w:val="28"/>
           <w:szCs w:val="28"/>
         </w:rPr>
@@ -334,12 +496,14 @@
     <w:p>
       <w:pPr>
         <w:rPr>
-          <w:sz w:val="28"/>
-          <w:szCs w:val="28"/>
-        </w:rPr>
-      </w:pPr>
-      <w:r>
-        <w:rPr>
+          <w:color w:val="FF0000"/>
+          <w:sz w:val="28"/>
+          <w:szCs w:val="28"/>
+        </w:rPr>
+      </w:pPr>
+      <w:r>
+        <w:rPr>
+          <w:color w:val="FF0000"/>
           <w:sz w:val="28"/>
           <w:szCs w:val="28"/>
         </w:rPr>
@@ -349,40 +513,56 @@
     <w:p>
       <w:pPr>
         <w:rPr>
-          <w:sz w:val="28"/>
-          <w:szCs w:val="28"/>
-        </w:rPr>
-      </w:pPr>
-      <w:r>
-        <w:rPr>
-          <w:sz w:val="28"/>
-          <w:szCs w:val="28"/>
-        </w:rPr>
-        <w:t>f.close()</w:t>
-      </w:r>
-    </w:p>
-    <w:p>
-      <w:pPr>
-        <w:rPr>
-          <w:sz w:val="28"/>
-          <w:szCs w:val="28"/>
-        </w:rPr>
-      </w:pPr>
-    </w:p>
-    <w:p>
-      <w:pPr>
-        <w:rPr>
-          <w:sz w:val="28"/>
-          <w:szCs w:val="28"/>
-        </w:rPr>
-      </w:pPr>
-      <w:r>
-        <w:rPr>
-          <w:sz w:val="28"/>
-          <w:szCs w:val="28"/>
-        </w:rPr>
-        <w:t>with open("test.txt",'r') as f:</w:t>
-      </w:r>
+          <w:color w:val="FF0000"/>
+          <w:sz w:val="28"/>
+          <w:szCs w:val="28"/>
+        </w:rPr>
+      </w:pPr>
+      <w:proofErr w:type="spellStart"/>
+      <w:proofErr w:type="gramStart"/>
+      <w:r>
+        <w:rPr>
+          <w:color w:val="FF0000"/>
+          <w:sz w:val="28"/>
+          <w:szCs w:val="28"/>
+        </w:rPr>
+        <w:t>f.close</w:t>
+      </w:r>
+      <w:proofErr w:type="spellEnd"/>
+      <w:proofErr w:type="gramEnd"/>
+      <w:r>
+        <w:rPr>
+          <w:color w:val="FF0000"/>
+          <w:sz w:val="28"/>
+          <w:szCs w:val="28"/>
+        </w:rPr>
+        <w:t>()</w:t>
+      </w:r>
+    </w:p>
+    <w:p>
+      <w:pPr>
+        <w:rPr>
+          <w:color w:val="FF0000"/>
+          <w:sz w:val="28"/>
+          <w:szCs w:val="28"/>
+        </w:rPr>
+      </w:pPr>
+      <w:r>
+        <w:rPr>
+          <w:color w:val="FF0000"/>
+          <w:sz w:val="28"/>
+          <w:szCs w:val="28"/>
+        </w:rPr>
+        <w:t>#needs to close manually</w:t>
+      </w:r>
+    </w:p>
+    <w:p>
+      <w:pPr>
+        <w:rPr>
+          <w:sz w:val="28"/>
+          <w:szCs w:val="28"/>
+        </w:rPr>
+      </w:pPr>
     </w:p>
     <w:p>
       <w:pPr>
@@ -397,6 +577,68 @@
           <w:szCs w:val="28"/>
         </w:rPr>
         <w:lastRenderedPageBreak/>
+        <w:t>#</w:t>
+      </w:r>
+      <w:proofErr w:type="gramStart"/>
+      <w:r>
+        <w:rPr>
+          <w:sz w:val="28"/>
+          <w:szCs w:val="28"/>
+        </w:rPr>
+        <w:t>no</w:t>
+      </w:r>
+      <w:proofErr w:type="gramEnd"/>
+      <w:r>
+        <w:rPr>
+          <w:sz w:val="28"/>
+          <w:szCs w:val="28"/>
+        </w:rPr>
+        <w:t xml:space="preserve"> need to close file</w:t>
+      </w:r>
+    </w:p>
+    <w:p>
+      <w:pPr>
+        <w:rPr>
+          <w:sz w:val="28"/>
+          <w:szCs w:val="28"/>
+        </w:rPr>
+      </w:pPr>
+      <w:r>
+        <w:rPr>
+          <w:sz w:val="28"/>
+          <w:szCs w:val="28"/>
+        </w:rPr>
+        <w:t>with open("</w:t>
+      </w:r>
+      <w:proofErr w:type="spellStart"/>
+      <w:r>
+        <w:rPr>
+          <w:sz w:val="28"/>
+          <w:szCs w:val="28"/>
+        </w:rPr>
+        <w:t>test.txt",'r</w:t>
+      </w:r>
+      <w:proofErr w:type="spellEnd"/>
+      <w:r>
+        <w:rPr>
+          <w:sz w:val="28"/>
+          <w:szCs w:val="28"/>
+        </w:rPr>
+        <w:t>') as f:</w:t>
+      </w:r>
+    </w:p>
+    <w:p>
+      <w:pPr>
+        <w:rPr>
+          <w:sz w:val="28"/>
+          <w:szCs w:val="28"/>
+        </w:rPr>
+      </w:pPr>
+      <w:r>
+        <w:rPr>
+          <w:sz w:val="28"/>
+          <w:szCs w:val="28"/>
+        </w:rPr>
         <w:t xml:space="preserve">    for line in f:</w:t>
       </w:r>
     </w:p>
@@ -443,16 +685,33 @@
           <w:sz w:val="28"/>
           <w:szCs w:val="28"/>
         </w:rPr>
-        <w:t>line="1,ankit".split()</w:t>
-      </w:r>
-    </w:p>
-    <w:p>
-      <w:pPr>
-        <w:rPr>
-          <w:sz w:val="28"/>
-          <w:szCs w:val="28"/>
-        </w:rPr>
-      </w:pPr>
+        <w:t>line="</w:t>
+      </w:r>
+      <w:proofErr w:type="gramStart"/>
+      <w:r>
+        <w:rPr>
+          <w:sz w:val="28"/>
+          <w:szCs w:val="28"/>
+        </w:rPr>
+        <w:t>1,ankit</w:t>
+      </w:r>
+      <w:proofErr w:type="gramEnd"/>
+      <w:r>
+        <w:rPr>
+          <w:sz w:val="28"/>
+          <w:szCs w:val="28"/>
+        </w:rPr>
+        <w:t>".split()</w:t>
+      </w:r>
+    </w:p>
+    <w:p>
+      <w:pPr>
+        <w:rPr>
+          <w:sz w:val="28"/>
+          <w:szCs w:val="28"/>
+        </w:rPr>
+      </w:pPr>
+      <w:proofErr w:type="gramStart"/>
       <w:r>
         <w:rPr>
           <w:sz w:val="28"/>
@@ -460,179 +719,359 @@
         </w:rPr>
         <w:t>2,rahul</w:t>
       </w:r>
-    </w:p>
-    <w:p>
-      <w:pPr>
-        <w:rPr>
-          <w:sz w:val="28"/>
-          <w:szCs w:val="28"/>
-        </w:rPr>
-      </w:pPr>
-    </w:p>
-    <w:p>
-      <w:pPr>
-        <w:rPr>
-          <w:sz w:val="28"/>
-          <w:szCs w:val="28"/>
-        </w:rPr>
-      </w:pPr>
-      <w:r>
-        <w:rPr>
-          <w:sz w:val="28"/>
-          <w:szCs w:val="28"/>
-        </w:rPr>
-        <w:t>f = open("test.txt",'w')</w:t>
-      </w:r>
-    </w:p>
-    <w:p>
-      <w:pPr>
-        <w:rPr>
-          <w:sz w:val="28"/>
-          <w:szCs w:val="28"/>
-        </w:rPr>
-      </w:pPr>
-      <w:r>
-        <w:rPr>
-          <w:sz w:val="28"/>
-          <w:szCs w:val="28"/>
-        </w:rPr>
-        <w:t>f.write("this is first line in write mode")</w:t>
-      </w:r>
-    </w:p>
-    <w:p>
-      <w:pPr>
-        <w:rPr>
-          <w:sz w:val="28"/>
-          <w:szCs w:val="28"/>
-        </w:rPr>
-      </w:pPr>
-      <w:r>
-        <w:rPr>
-          <w:sz w:val="28"/>
-          <w:szCs w:val="28"/>
-        </w:rPr>
-        <w:t>f.close()</w:t>
-      </w:r>
-    </w:p>
-    <w:p>
-      <w:pPr>
-        <w:rPr>
-          <w:sz w:val="28"/>
-          <w:szCs w:val="28"/>
-        </w:rPr>
-      </w:pPr>
-    </w:p>
-    <w:p>
-      <w:pPr>
-        <w:rPr>
-          <w:sz w:val="28"/>
-          <w:szCs w:val="28"/>
-        </w:rPr>
-      </w:pPr>
-    </w:p>
-    <w:p>
-      <w:pPr>
-        <w:rPr>
-          <w:sz w:val="28"/>
-          <w:szCs w:val="28"/>
-        </w:rPr>
-      </w:pPr>
-      <w:r>
-        <w:rPr>
-          <w:sz w:val="28"/>
-          <w:szCs w:val="28"/>
-        </w:rPr>
-        <w:t>f = open("test.txt",'a')</w:t>
-      </w:r>
-    </w:p>
-    <w:p>
-      <w:pPr>
-        <w:rPr>
-          <w:sz w:val="28"/>
-          <w:szCs w:val="28"/>
-        </w:rPr>
-      </w:pPr>
-      <w:r>
-        <w:rPr>
-          <w:sz w:val="28"/>
-          <w:szCs w:val="28"/>
-        </w:rPr>
-        <w:t>f.write("this is first line in write mode \n")</w:t>
-      </w:r>
-    </w:p>
-    <w:p>
-      <w:pPr>
-        <w:rPr>
-          <w:sz w:val="28"/>
-          <w:szCs w:val="28"/>
-        </w:rPr>
-      </w:pPr>
-      <w:r>
-        <w:rPr>
-          <w:sz w:val="28"/>
-          <w:szCs w:val="28"/>
-        </w:rPr>
-        <w:t>f.write("this is first line in write mode 1")</w:t>
-      </w:r>
-    </w:p>
-    <w:p>
-      <w:pPr>
-        <w:rPr>
-          <w:sz w:val="28"/>
-          <w:szCs w:val="28"/>
-        </w:rPr>
-      </w:pPr>
-      <w:r>
-        <w:rPr>
-          <w:sz w:val="28"/>
-          <w:szCs w:val="28"/>
-        </w:rPr>
-        <w:t>f.close()</w:t>
-      </w:r>
-    </w:p>
-    <w:p>
-      <w:pPr>
-        <w:rPr>
-          <w:sz w:val="28"/>
-          <w:szCs w:val="28"/>
-        </w:rPr>
-      </w:pPr>
-      <w:r>
-        <w:rPr>
-          <w:sz w:val="28"/>
-          <w:szCs w:val="28"/>
-        </w:rPr>
-        <w:t>f = open("test.txt",'r')</w:t>
-      </w:r>
-    </w:p>
-    <w:p>
-      <w:pPr>
-        <w:rPr>
-          <w:sz w:val="28"/>
-          <w:szCs w:val="28"/>
-        </w:rPr>
-      </w:pPr>
-      <w:r>
-        <w:rPr>
-          <w:sz w:val="28"/>
-          <w:szCs w:val="28"/>
-        </w:rPr>
-        <w:t>f_list=f.readlines()</w:t>
-      </w:r>
-    </w:p>
-    <w:p>
-      <w:pPr>
-        <w:rPr>
-          <w:sz w:val="28"/>
-          <w:szCs w:val="28"/>
-        </w:rPr>
-      </w:pPr>
-      <w:r>
-        <w:rPr>
-          <w:sz w:val="28"/>
-          <w:szCs w:val="28"/>
-        </w:rPr>
-        <w:t>f.close()</w:t>
+      <w:proofErr w:type="gramEnd"/>
+    </w:p>
+    <w:p>
+      <w:pPr>
+        <w:rPr>
+          <w:sz w:val="28"/>
+          <w:szCs w:val="28"/>
+        </w:rPr>
+      </w:pPr>
+    </w:p>
+    <w:p>
+      <w:pPr>
+        <w:rPr>
+          <w:sz w:val="28"/>
+          <w:szCs w:val="28"/>
+        </w:rPr>
+      </w:pPr>
+    </w:p>
+    <w:p>
+      <w:pPr>
+        <w:rPr>
+          <w:sz w:val="28"/>
+          <w:szCs w:val="28"/>
+        </w:rPr>
+      </w:pPr>
+      <w:r>
+        <w:rPr>
+          <w:sz w:val="28"/>
+          <w:szCs w:val="28"/>
+        </w:rPr>
+        <w:t>#it will override the given code</w:t>
+      </w:r>
+    </w:p>
+    <w:p>
+      <w:pPr>
+        <w:rPr>
+          <w:sz w:val="28"/>
+          <w:szCs w:val="28"/>
+        </w:rPr>
+      </w:pPr>
+      <w:r>
+        <w:rPr>
+          <w:sz w:val="28"/>
+          <w:szCs w:val="28"/>
+        </w:rPr>
+        <w:t>f = open("</w:t>
+      </w:r>
+      <w:proofErr w:type="spellStart"/>
+      <w:r>
+        <w:rPr>
+          <w:sz w:val="28"/>
+          <w:szCs w:val="28"/>
+        </w:rPr>
+        <w:t>test.txt",'w</w:t>
+      </w:r>
+      <w:proofErr w:type="spellEnd"/>
+      <w:r>
+        <w:rPr>
+          <w:sz w:val="28"/>
+          <w:szCs w:val="28"/>
+        </w:rPr>
+        <w:t>')</w:t>
+      </w:r>
+    </w:p>
+    <w:p>
+      <w:pPr>
+        <w:rPr>
+          <w:sz w:val="28"/>
+          <w:szCs w:val="28"/>
+        </w:rPr>
+      </w:pPr>
+      <w:proofErr w:type="spellStart"/>
+      <w:proofErr w:type="gramStart"/>
+      <w:r>
+        <w:rPr>
+          <w:sz w:val="28"/>
+          <w:szCs w:val="28"/>
+        </w:rPr>
+        <w:t>f.write</w:t>
+      </w:r>
+      <w:proofErr w:type="spellEnd"/>
+      <w:proofErr w:type="gramEnd"/>
+      <w:r>
+        <w:rPr>
+          <w:sz w:val="28"/>
+          <w:szCs w:val="28"/>
+        </w:rPr>
+        <w:t>("this is first line in write mode")</w:t>
+      </w:r>
+    </w:p>
+    <w:p>
+      <w:pPr>
+        <w:rPr>
+          <w:sz w:val="28"/>
+          <w:szCs w:val="28"/>
+        </w:rPr>
+      </w:pPr>
+      <w:proofErr w:type="spellStart"/>
+      <w:proofErr w:type="gramStart"/>
+      <w:r>
+        <w:rPr>
+          <w:sz w:val="28"/>
+          <w:szCs w:val="28"/>
+        </w:rPr>
+        <w:t>f.close</w:t>
+      </w:r>
+      <w:proofErr w:type="spellEnd"/>
+      <w:proofErr w:type="gramEnd"/>
+      <w:r>
+        <w:rPr>
+          <w:sz w:val="28"/>
+          <w:szCs w:val="28"/>
+        </w:rPr>
+        <w:t>()</w:t>
+      </w:r>
+    </w:p>
+    <w:p>
+      <w:pPr>
+        <w:rPr>
+          <w:sz w:val="28"/>
+          <w:szCs w:val="28"/>
+        </w:rPr>
+      </w:pPr>
+    </w:p>
+    <w:p>
+      <w:pPr>
+        <w:rPr>
+          <w:sz w:val="28"/>
+          <w:szCs w:val="28"/>
+        </w:rPr>
+      </w:pPr>
+    </w:p>
+    <w:p>
+      <w:pPr>
+        <w:rPr>
+          <w:sz w:val="28"/>
+          <w:szCs w:val="28"/>
+        </w:rPr>
+      </w:pPr>
+      <w:r>
+        <w:rPr>
+          <w:sz w:val="28"/>
+          <w:szCs w:val="28"/>
+        </w:rPr>
+        <w:t>#appends</w:t>
+      </w:r>
+    </w:p>
+    <w:p>
+      <w:pPr>
+        <w:rPr>
+          <w:sz w:val="28"/>
+          <w:szCs w:val="28"/>
+        </w:rPr>
+      </w:pPr>
+      <w:r>
+        <w:rPr>
+          <w:sz w:val="28"/>
+          <w:szCs w:val="28"/>
+        </w:rPr>
+        <w:t>f = open("</w:t>
+      </w:r>
+      <w:proofErr w:type="spellStart"/>
+      <w:r>
+        <w:rPr>
+          <w:sz w:val="28"/>
+          <w:szCs w:val="28"/>
+        </w:rPr>
+        <w:t>test.txt",'a</w:t>
+      </w:r>
+      <w:proofErr w:type="spellEnd"/>
+      <w:r>
+        <w:rPr>
+          <w:sz w:val="28"/>
+          <w:szCs w:val="28"/>
+        </w:rPr>
+        <w:t>')</w:t>
+      </w:r>
+    </w:p>
+    <w:p>
+      <w:pPr>
+        <w:rPr>
+          <w:sz w:val="28"/>
+          <w:szCs w:val="28"/>
+        </w:rPr>
+      </w:pPr>
+      <w:proofErr w:type="spellStart"/>
+      <w:proofErr w:type="gramStart"/>
+      <w:r>
+        <w:rPr>
+          <w:sz w:val="28"/>
+          <w:szCs w:val="28"/>
+        </w:rPr>
+        <w:t>f.write</w:t>
+      </w:r>
+      <w:proofErr w:type="spellEnd"/>
+      <w:proofErr w:type="gramEnd"/>
+      <w:r>
+        <w:rPr>
+          <w:sz w:val="28"/>
+          <w:szCs w:val="28"/>
+        </w:rPr>
+        <w:t>("this is first line in write mode \n")</w:t>
+      </w:r>
+    </w:p>
+    <w:p>
+      <w:pPr>
+        <w:rPr>
+          <w:sz w:val="28"/>
+          <w:szCs w:val="28"/>
+        </w:rPr>
+      </w:pPr>
+      <w:proofErr w:type="spellStart"/>
+      <w:proofErr w:type="gramStart"/>
+      <w:r>
+        <w:rPr>
+          <w:sz w:val="28"/>
+          <w:szCs w:val="28"/>
+        </w:rPr>
+        <w:t>f.write</w:t>
+      </w:r>
+      <w:proofErr w:type="spellEnd"/>
+      <w:proofErr w:type="gramEnd"/>
+      <w:r>
+        <w:rPr>
+          <w:sz w:val="28"/>
+          <w:szCs w:val="28"/>
+        </w:rPr>
+        <w:t>("this is first line in write mode 1")</w:t>
+      </w:r>
+    </w:p>
+    <w:p>
+      <w:pPr>
+        <w:rPr>
+          <w:sz w:val="28"/>
+          <w:szCs w:val="28"/>
+        </w:rPr>
+      </w:pPr>
+      <w:proofErr w:type="spellStart"/>
+      <w:proofErr w:type="gramStart"/>
+      <w:r>
+        <w:rPr>
+          <w:sz w:val="28"/>
+          <w:szCs w:val="28"/>
+        </w:rPr>
+        <w:t>f.close</w:t>
+      </w:r>
+      <w:proofErr w:type="spellEnd"/>
+      <w:proofErr w:type="gramEnd"/>
+      <w:r>
+        <w:rPr>
+          <w:sz w:val="28"/>
+          <w:szCs w:val="28"/>
+        </w:rPr>
+        <w:t>()</w:t>
+      </w:r>
+    </w:p>
+    <w:p>
+      <w:pPr>
+        <w:rPr>
+          <w:sz w:val="28"/>
+          <w:szCs w:val="28"/>
+        </w:rPr>
+      </w:pPr>
+      <w:r>
+        <w:rPr>
+          <w:sz w:val="28"/>
+          <w:szCs w:val="28"/>
+        </w:rPr>
+        <w:t>f = open("</w:t>
+      </w:r>
+      <w:proofErr w:type="spellStart"/>
+      <w:r>
+        <w:rPr>
+          <w:sz w:val="28"/>
+          <w:szCs w:val="28"/>
+        </w:rPr>
+        <w:t>test.txt",'r</w:t>
+      </w:r>
+      <w:proofErr w:type="spellEnd"/>
+      <w:r>
+        <w:rPr>
+          <w:sz w:val="28"/>
+          <w:szCs w:val="28"/>
+        </w:rPr>
+        <w:t>')</w:t>
+      </w:r>
+    </w:p>
+    <w:p>
+      <w:pPr>
+        <w:rPr>
+          <w:sz w:val="28"/>
+          <w:szCs w:val="28"/>
+        </w:rPr>
+      </w:pPr>
+      <w:proofErr w:type="spellStart"/>
+      <w:r>
+        <w:rPr>
+          <w:sz w:val="28"/>
+          <w:szCs w:val="28"/>
+        </w:rPr>
+        <w:t>f_list</w:t>
+      </w:r>
+      <w:proofErr w:type="spellEnd"/>
+      <w:r>
+        <w:rPr>
+          <w:sz w:val="28"/>
+          <w:szCs w:val="28"/>
+        </w:rPr>
+        <w:t>=</w:t>
+      </w:r>
+      <w:proofErr w:type="spellStart"/>
+      <w:proofErr w:type="gramStart"/>
+      <w:r>
+        <w:rPr>
+          <w:sz w:val="28"/>
+          <w:szCs w:val="28"/>
+        </w:rPr>
+        <w:t>f.readlines</w:t>
+      </w:r>
+      <w:proofErr w:type="spellEnd"/>
+      <w:proofErr w:type="gramEnd"/>
+      <w:r>
+        <w:rPr>
+          <w:sz w:val="28"/>
+          <w:szCs w:val="28"/>
+        </w:rPr>
+        <w:t>()</w:t>
+      </w:r>
+    </w:p>
+    <w:p>
+      <w:pPr>
+        <w:rPr>
+          <w:sz w:val="28"/>
+          <w:szCs w:val="28"/>
+        </w:rPr>
+      </w:pPr>
+      <w:proofErr w:type="spellStart"/>
+      <w:proofErr w:type="gramStart"/>
+      <w:r>
+        <w:rPr>
+          <w:sz w:val="28"/>
+          <w:szCs w:val="28"/>
+        </w:rPr>
+        <w:t>f.close</w:t>
+      </w:r>
+      <w:proofErr w:type="spellEnd"/>
+      <w:proofErr w:type="gramEnd"/>
+      <w:r>
+        <w:rPr>
+          <w:sz w:val="28"/>
+          <w:szCs w:val="28"/>
+        </w:rPr>
+        <w:t>()</w:t>
       </w:r>
     </w:p>
     <w:p>

</xml_diff>